<commit_message>
Added modifications to the file
</commit_message>
<xml_diff>
--- a/classwork/456_565 Final Exam_Dr. Onodueze (1).docx
+++ b/classwork/456_565 Final Exam_Dr. Onodueze (1).docx
@@ -145,6 +145,12 @@
           <w:rFonts w:cstheme="minorHAnsi"/>
         </w:rPr>
         <w:t xml:space="preserve">: </w:t>
+      </w:r>
+      <w:r>
+        <w:rPr>
+          <w:rFonts w:cstheme="minorHAnsi"/>
+        </w:rPr>
+        <w:t>Chukwuemeka Obizuo</w:t>
       </w:r>
     </w:p>
     <w:p>
@@ -180,13 +186,7 @@
         <w:rPr>
           <w:rFonts w:cstheme="minorHAnsi"/>
         </w:rPr>
-        <w:t xml:space="preserve">Your company has a software built in 1980, but it still works. A software engineer is proposing a new system. What should your company do? Who should make this decision? What factors should be considered in deciding what should be done? </w:t>
-      </w:r>
-      <w:r>
-        <w:rPr>
-          <w:rFonts w:cstheme="minorHAnsi"/>
-        </w:rPr>
-        <w:t>[There are 3 questions here]</w:t>
+        <w:t>Your company has a software built in 1980, but it still works. A software engineer is proposing a new system. What should your company do? Who should make this decision? What factors should be considered in deciding what should be done? [There are 3 questions here]</w:t>
       </w:r>
     </w:p>
     <w:p>
@@ -975,19 +975,7 @@
         <w:rPr>
           <w:rFonts w:cstheme="minorHAnsi"/>
         </w:rPr>
-        <w:t xml:space="preserve"> to </w:t>
-      </w:r>
-      <w:r>
-        <w:rPr>
-          <w:rFonts w:cstheme="minorHAnsi"/>
-        </w:rPr>
-        <w:t>your console</w:t>
-      </w:r>
-      <w:r>
-        <w:rPr>
-          <w:rFonts w:cstheme="minorHAnsi"/>
-        </w:rPr>
-        <w:t>.</w:t>
+        <w:t xml:space="preserve"> to your console.</w:t>
       </w:r>
     </w:p>
     <w:p>

</xml_diff>